<commit_message>
Making the server runnable and changed Pflichtenheft
- Adding an online source for Nuget
- Making the project target .Net 7 instead of .Net Core 3 in properties
- Changed Pflichtenheft
</commit_message>
<xml_diff>
--- a/Documents/Pflichtenheft.docx
+++ b/Documents/Pflichtenheft.docx
@@ -105,6 +105,35 @@
       </w:r>
       <w:r>
         <w:t xml:space="preserve"> (Testen und Debuggen der API)</w:t>
+      </w:r>
+    </w:p>
+    <w:p>
+      <w:r>
+        <w:t>OpenAPI Generator</w:t>
+      </w:r>
+      <w:r>
+        <w:t xml:space="preserve"> (Generieren </w:t>
+      </w:r>
+      <w:r>
+        <w:t xml:space="preserve">von </w:t>
+      </w:r>
+      <w:r>
+        <w:t>leeren</w:t>
+      </w:r>
+      <w:r>
+        <w:t xml:space="preserve"> API</w:t>
+      </w:r>
+      <w:r>
+        <w:t>s</w:t>
+      </w:r>
+      <w:r>
+        <w:t xml:space="preserve"> und Client</w:t>
+      </w:r>
+      <w:r>
+        <w:t>s</w:t>
+      </w:r>
+      <w:r>
+        <w:t>)</w:t>
       </w:r>
     </w:p>
     <w:p>

</xml_diff>

<commit_message>
Regenerated API and more (Read description)
- According to the documentation (https://openapi-generator.tech/docs/generators/aspnetcore) Oauth2 is not supported for aspnetcore.
We will use an API key instead (supported).
- Removed the old db and client
- Replaced oauth2 with API key in OAS file
- Regenerated API
</commit_message>
<xml_diff>
--- a/Documents/Pflichtenheft.docx
+++ b/Documents/Pflichtenheft.docx
@@ -1,56 +1,58 @@
 
 <file path=word/document.xml><?xml version="1.0" encoding="utf-8"?>
-<w:document xmlns:wpc="http://schemas.microsoft.com/office/word/2010/wordprocessingCanvas" xmlns:cx="http://schemas.microsoft.com/office/drawing/2014/chartex" xmlns:cx1="http://schemas.microsoft.com/office/drawing/2015/9/8/chartex" xmlns:cx2="http://schemas.microsoft.com/office/drawing/2015/10/21/chartex" xmlns:cx3="http://schemas.microsoft.com/office/drawing/2016/5/9/chartex" xmlns:cx4="http://schemas.microsoft.com/office/drawing/2016/5/10/chartex" xmlns:cx5="http://schemas.microsoft.com/office/drawing/2016/5/11/chartex" xmlns:cx6="http://schemas.microsoft.com/office/drawing/2016/5/12/chartex" xmlns:cx7="http://schemas.microsoft.com/office/drawing/2016/5/13/chartex" xmlns:cx8="http://schemas.microsoft.com/office/drawing/2016/5/14/chartex" xmlns:mc="http://schemas.openxmlformats.org/markup-compatibility/2006" xmlns:aink="http://schemas.microsoft.com/office/drawing/2016/ink" xmlns:am3d="http://schemas.microsoft.com/office/drawing/2017/model3d" xmlns:o="urn:schemas-microsoft-com:office:office" xmlns:oel="http://schemas.microsoft.com/office/2019/extlst" xmlns:r="http://schemas.openxmlformats.org/officeDocument/2006/relationships" xmlns:m="http://schemas.openxmlformats.org/officeDocument/2006/math" xmlns:v="urn:schemas-microsoft-com:vml" xmlns:wp14="http://schemas.microsoft.com/office/word/2010/wordprocessingDrawing" xmlns:wp="http://schemas.openxmlformats.org/drawingml/2006/wordprocessingDrawing" xmlns:w10="urn:schemas-microsoft-com:office:word" xmlns:w="http://schemas.openxmlformats.org/wordprocessingml/2006/main" xmlns:w14="http://schemas.microsoft.com/office/word/2010/wordml" xmlns:w15="http://schemas.microsoft.com/office/word/2012/wordml" xmlns:w16cex="http://schemas.microsoft.com/office/word/2018/wordml/cex" xmlns:w16cid="http://schemas.microsoft.com/office/word/2016/wordml/cid" xmlns:w16="http://schemas.microsoft.com/office/word/2018/wordml" xmlns:w16sdtdh="http://schemas.microsoft.com/office/word/2020/wordml/sdtdatahash" xmlns:w16se="http://schemas.microsoft.com/office/word/2015/wordml/symex" xmlns:wpg="http://schemas.microsoft.com/office/word/2010/wordprocessingGroup" xmlns:wpi="http://schemas.microsoft.com/office/word/2010/wordprocessingInk" xmlns:wne="http://schemas.microsoft.com/office/word/2006/wordml" xmlns:wps="http://schemas.microsoft.com/office/word/2010/wordprocessingShape" mc:Ignorable="w14 w15 w16se w16cid w16 w16cex w16sdtdh wp14">
+<w:document xmlns:wpc="http://schemas.microsoft.com/office/word/2010/wordprocessingCanvas" xmlns:cx="http://schemas.microsoft.com/office/drawing/2014/chartex" xmlns:cx1="http://schemas.microsoft.com/office/drawing/2015/9/8/chartex" xmlns:cx2="http://schemas.microsoft.com/office/drawing/2015/10/21/chartex" xmlns:cx3="http://schemas.microsoft.com/office/drawing/2016/5/9/chartex" xmlns:cx4="http://schemas.microsoft.com/office/drawing/2016/5/10/chartex" xmlns:cx5="http://schemas.microsoft.com/office/drawing/2016/5/11/chartex" xmlns:cx6="http://schemas.microsoft.com/office/drawing/2016/5/12/chartex" xmlns:cx7="http://schemas.microsoft.com/office/drawing/2016/5/13/chartex" xmlns:cx8="http://schemas.microsoft.com/office/drawing/2016/5/14/chartex" xmlns:mc="http://schemas.openxmlformats.org/markup-compatibility/2006" xmlns:aink="http://schemas.microsoft.com/office/drawing/2016/ink" xmlns:am3d="http://schemas.microsoft.com/office/drawing/2017/model3d" xmlns:o="urn:schemas-microsoft-com:office:office" xmlns:oel="http://schemas.microsoft.com/office/2019/extlst" xmlns:r="http://schemas.openxmlformats.org/officeDocument/2006/relationships" xmlns:m="http://schemas.openxmlformats.org/officeDocument/2006/math" xmlns:v="urn:schemas-microsoft-com:vml" xmlns:wp14="http://schemas.microsoft.com/office/word/2010/wordprocessingDrawing" xmlns:wp="http://schemas.openxmlformats.org/drawingml/2006/wordprocessingDrawing" xmlns:w10="urn:schemas-microsoft-com:office:word" xmlns:w="http://schemas.openxmlformats.org/wordprocessingml/2006/main" xmlns:w14="http://schemas.microsoft.com/office/word/2010/wordml" xmlns:w15="http://schemas.microsoft.com/office/word/2012/wordml" xmlns:w16cex="http://schemas.microsoft.com/office/word/2018/wordml/cex" xmlns:w16cid="http://schemas.microsoft.com/office/word/2016/wordml/cid" xmlns:w16="http://schemas.microsoft.com/office/word/2018/wordml" xmlns:w16du="http://schemas.microsoft.com/office/word/2023/wordml/word16du" xmlns:w16sdtdh="http://schemas.microsoft.com/office/word/2020/wordml/sdtdatahash" xmlns:w16se="http://schemas.microsoft.com/office/word/2015/wordml/symex" xmlns:wpg="http://schemas.microsoft.com/office/word/2010/wordprocessingGroup" xmlns:wpi="http://schemas.microsoft.com/office/word/2010/wordprocessingInk" xmlns:wne="http://schemas.microsoft.com/office/word/2006/wordml" xmlns:wps="http://schemas.microsoft.com/office/word/2010/wordprocessingShape" mc:Ignorable="w14 w15 w16se w16cid w16 w16cex w16sdtdh wp14">
   <w:body>
     <w:p>
       <w:r>
+        <w:rPr>
+          <w:u w:val="single"/>
+        </w:rPr>
+        <w:t>Auftraggeber:</w:t>
+      </w:r>
+      <w:r>
+        <w:t xml:space="preserve"> </w:t>
+      </w:r>
+      <w:proofErr w:type="spellStart"/>
+      <w:r>
+        <w:t>ProSource</w:t>
+      </w:r>
+      <w:proofErr w:type="spellEnd"/>
+    </w:p>
+    <w:p>
+      <w:pPr>
+        <w:rPr>
+          <w:u w:val="single"/>
+        </w:rPr>
+      </w:pPr>
+      <w:r>
+        <w:rPr>
+          <w:u w:val="single"/>
+        </w:rPr>
+        <w:t>Ziel:</w:t>
+      </w:r>
+    </w:p>
+    <w:p>
+      <w:r>
+        <w:t xml:space="preserve">Entwicklung einer </w:t>
+      </w:r>
+      <w:r>
+        <w:t xml:space="preserve">Android-App </w:t>
+      </w:r>
+      <w:r>
+        <w:t xml:space="preserve">zur Verwaltung von Terminen </w:t>
+      </w:r>
+    </w:p>
+    <w:p>
+      <w:r>
         <w:br/>
       </w:r>
       <w:r>
+        <w:br/>
+      </w:r>
+      <w:r>
         <w:rPr>
           <w:u w:val="single"/>
         </w:rPr>
-        <w:t>Auftraggeber:</w:t>
-      </w:r>
-      <w:r>
-        <w:t xml:space="preserve"> ProSource</w:t>
-      </w:r>
-    </w:p>
-    <w:p>
-      <w:pPr>
-        <w:rPr>
-          <w:u w:val="single"/>
-        </w:rPr>
-      </w:pPr>
-      <w:r>
-        <w:rPr>
-          <w:u w:val="single"/>
-        </w:rPr>
-        <w:t>Ziel:</w:t>
-      </w:r>
-    </w:p>
-    <w:p>
-      <w:r>
-        <w:t xml:space="preserve">Entwicklung einer </w:t>
-      </w:r>
-      <w:r>
-        <w:t xml:space="preserve">Android-App </w:t>
-      </w:r>
-      <w:r>
-        <w:t xml:space="preserve">zur Verwaltung von Terminen </w:t>
-      </w:r>
-    </w:p>
-    <w:p>
-      <w:r>
-        <w:br/>
-      </w:r>
-      <w:r>
-        <w:br/>
-      </w:r>
-      <w:r>
-        <w:rPr>
-          <w:u w:val="single"/>
-        </w:rPr>
         <w:t>Entwicklungstools:</w:t>
       </w:r>
     </w:p>
@@ -108,8 +110,13 @@
       </w:r>
     </w:p>
     <w:p>
-      <w:r>
-        <w:t>OpenAPI Generator</w:t>
+      <w:proofErr w:type="spellStart"/>
+      <w:r>
+        <w:t>OpenAPI</w:t>
+      </w:r>
+      <w:proofErr w:type="spellEnd"/>
+      <w:r>
+        <w:t xml:space="preserve"> Generator</w:t>
       </w:r>
       <w:r>
         <w:t xml:space="preserve"> (Generieren </w:t>

</xml_diff>